<commit_message>
dodate popravke u tekstu, zavrseno sve
</commit_message>
<xml_diff>
--- a/OPNA-DZ1/OPNA_2023_SEMINARSKI_1_Filip_Kojić_2023_3297.docx
+++ b/OPNA-DZ1/OPNA_2023_SEMINARSKI_1_Filip_Kojić_2023_3297.docx
@@ -454,7 +454,7 @@
       <w:pPr>
         <w:pStyle w:val="SadrajLiteratura"/>
       </w:pPr>
-      <w:bookmarkStart w:id="1" w:name="_Toc150088328"/>
+      <w:bookmarkStart w:id="1" w:name="_Toc156908732"/>
       <w:r>
         <w:lastRenderedPageBreak/>
         <w:t>Sadržaj</w:t>
@@ -489,7 +489,7 @@
       <w:r>
         <w:fldChar w:fldCharType="separate"/>
       </w:r>
-      <w:hyperlink w:anchor="_Toc150088328" w:history="1">
+      <w:hyperlink w:anchor="_Toc156908732" w:history="1">
         <w:r>
           <w:rPr>
             <w:rStyle w:val="Hyperlink"/>
@@ -516,7 +516,7 @@
             <w:noProof/>
             <w:webHidden/>
           </w:rPr>
-          <w:instrText xml:space="preserve"> PAGEREF _Toc150088328 \h </w:instrText>
+          <w:instrText xml:space="preserve"> PAGEREF _Toc156908732 \h </w:instrText>
         </w:r>
         <w:r>
           <w:rPr>
@@ -567,7 +567,7 @@
           <w14:ligatures w14:val="standardContextual"/>
         </w:rPr>
       </w:pPr>
-      <w:hyperlink w:anchor="_Toc150088329" w:history="1">
+      <w:hyperlink w:anchor="_Toc156908733" w:history="1">
         <w:r>
           <w:rPr>
             <w:rStyle w:val="Hyperlink"/>
@@ -618,7 +618,7 @@
             <w:noProof/>
             <w:webHidden/>
           </w:rPr>
-          <w:instrText xml:space="preserve"> PAGEREF _Toc150088329 \h </w:instrText>
+          <w:instrText xml:space="preserve"> PAGEREF _Toc156908733 \h </w:instrText>
         </w:r>
         <w:r>
           <w:rPr>
@@ -669,7 +669,7 @@
           <w14:ligatures w14:val="standardContextual"/>
         </w:rPr>
       </w:pPr>
-      <w:hyperlink w:anchor="_Toc150088330" w:history="1">
+      <w:hyperlink w:anchor="_Toc156908734" w:history="1">
         <w:r>
           <w:rPr>
             <w:rStyle w:val="Hyperlink"/>
@@ -718,7 +718,7 @@
             <w:noProof/>
             <w:webHidden/>
           </w:rPr>
-          <w:instrText xml:space="preserve"> PAGEREF _Toc150088330 \h </w:instrText>
+          <w:instrText xml:space="preserve"> PAGEREF _Toc156908734 \h </w:instrText>
         </w:r>
         <w:r>
           <w:rPr>
@@ -769,7 +769,7 @@
           <w14:ligatures w14:val="standardContextual"/>
         </w:rPr>
       </w:pPr>
-      <w:hyperlink w:anchor="_Toc150088331" w:history="1">
+      <w:hyperlink w:anchor="_Toc156908735" w:history="1">
         <w:r>
           <w:rPr>
             <w:rStyle w:val="Hyperlink"/>
@@ -818,7 +818,7 @@
             <w:noProof/>
             <w:webHidden/>
           </w:rPr>
-          <w:instrText xml:space="preserve"> PAGEREF _Toc150088331 \h </w:instrText>
+          <w:instrText xml:space="preserve"> PAGEREF _Toc156908735 \h </w:instrText>
         </w:r>
         <w:r>
           <w:rPr>
@@ -868,7 +868,7 @@
           <w14:ligatures w14:val="standardContextual"/>
         </w:rPr>
       </w:pPr>
-      <w:hyperlink w:anchor="_Toc150088332" w:history="1">
+      <w:hyperlink w:anchor="_Toc156908736" w:history="1">
         <w:r>
           <w:rPr>
             <w:rStyle w:val="Hyperlink"/>
@@ -895,7 +895,7 @@
             <w:noProof/>
             <w:webHidden/>
           </w:rPr>
-          <w:instrText xml:space="preserve"> PAGEREF _Toc150088332 \h </w:instrText>
+          <w:instrText xml:space="preserve"> PAGEREF _Toc156908736 \h </w:instrText>
         </w:r>
         <w:r>
           <w:rPr>
@@ -945,7 +945,7 @@
           <w14:ligatures w14:val="standardContextual"/>
         </w:rPr>
       </w:pPr>
-      <w:hyperlink w:anchor="_Toc150088333" w:history="1">
+      <w:hyperlink w:anchor="_Toc156908737" w:history="1">
         <w:r>
           <w:rPr>
             <w:rStyle w:val="Hyperlink"/>
@@ -973,7 +973,7 @@
             <w:noProof/>
             <w:webHidden/>
           </w:rPr>
-          <w:instrText xml:space="preserve"> PAGEREF _Toc150088333 \h </w:instrText>
+          <w:instrText xml:space="preserve"> PAGEREF _Toc156908737 \h </w:instrText>
         </w:r>
         <w:r>
           <w:rPr>
@@ -1031,7 +1031,7 @@
         <w:lastRenderedPageBreak/>
         <w:t xml:space="preserve"> </w:t>
       </w:r>
-      <w:bookmarkStart w:id="3" w:name="_Toc150088329"/>
+      <w:bookmarkStart w:id="3" w:name="_Toc156908733"/>
       <w:proofErr w:type="spellStart"/>
       <w:r>
         <w:rPr>
@@ -1195,7 +1195,7 @@
       <w:pPr>
         <w:pStyle w:val="Inivonaslova-Poglavlje"/>
       </w:pPr>
-      <w:bookmarkStart w:id="4" w:name="_Toc150088330"/>
+      <w:bookmarkStart w:id="4" w:name="_Toc156908734"/>
       <w:r>
         <w:lastRenderedPageBreak/>
         <w:t>Pregled rešenja projektnog zadatka</w:t>
@@ -1355,7 +1355,7 @@
       <w:pPr>
         <w:pStyle w:val="Oznakaslike"/>
       </w:pPr>
-      <w:bookmarkStart w:id="5" w:name="_Toc150088311"/>
+      <w:bookmarkStart w:id="5" w:name="_Toc156908715"/>
       <w:r>
         <w:t>Slika 2.1. Razlomak.java – deo 1</w:t>
       </w:r>
@@ -1431,7 +1431,7 @@
       <w:pPr>
         <w:pStyle w:val="Oznakaslike"/>
       </w:pPr>
-      <w:bookmarkStart w:id="6" w:name="_Toc150088312"/>
+      <w:bookmarkStart w:id="6" w:name="_Toc156908716"/>
       <w:r>
         <w:t>Slika 2.2. Razlomak.java – deo 2</w:t>
       </w:r>
@@ -1493,7 +1493,7 @@
       <w:pPr>
         <w:pStyle w:val="Oznakaslike"/>
       </w:pPr>
-      <w:bookmarkStart w:id="7" w:name="_Toc150088313"/>
+      <w:bookmarkStart w:id="7" w:name="_Toc156908717"/>
       <w:r>
         <w:t>Slika 2.3. Razlomak.java – deo 3</w:t>
       </w:r>
@@ -1917,7 +1917,7 @@
       <w:pPr>
         <w:pStyle w:val="Oznakaslike"/>
       </w:pPr>
-      <w:bookmarkStart w:id="8" w:name="_Toc150088314"/>
+      <w:bookmarkStart w:id="8" w:name="_Toc156908718"/>
       <w:r>
         <w:t>Slika 2.4. Main.java – deo 1</w:t>
       </w:r>
@@ -1979,7 +1979,7 @@
       <w:pPr>
         <w:pStyle w:val="Oznakaslike"/>
       </w:pPr>
-      <w:bookmarkStart w:id="9" w:name="_Toc150088315"/>
+      <w:bookmarkStart w:id="9" w:name="_Toc156908719"/>
       <w:r>
         <w:t>Slika 2.5. Main.java – deo 2</w:t>
       </w:r>
@@ -2041,7 +2041,7 @@
       <w:pPr>
         <w:pStyle w:val="Oznakaslike"/>
       </w:pPr>
-      <w:bookmarkStart w:id="10" w:name="_Toc150088316"/>
+      <w:bookmarkStart w:id="10" w:name="_Toc156908720"/>
       <w:r>
         <w:t>Slika 2.6. Main.java – deo 3</w:t>
       </w:r>
@@ -2103,7 +2103,7 @@
       <w:pPr>
         <w:pStyle w:val="Oznakaslike"/>
       </w:pPr>
-      <w:bookmarkStart w:id="11" w:name="_Toc150088317"/>
+      <w:bookmarkStart w:id="11" w:name="_Toc156908721"/>
       <w:r>
         <w:t>Slika 2.7. Main.java – deo 4</w:t>
       </w:r>
@@ -2170,7 +2170,7 @@
       <w:pPr>
         <w:pStyle w:val="Oznakaslike"/>
       </w:pPr>
-      <w:bookmarkStart w:id="12" w:name="_Toc150088318"/>
+      <w:bookmarkStart w:id="12" w:name="_Toc156908722"/>
       <w:r>
         <w:t>Slika 2.8. Main.java – deo 5</w:t>
       </w:r>
@@ -2232,7 +2232,7 @@
       <w:pPr>
         <w:pStyle w:val="Oznakaslike"/>
       </w:pPr>
-      <w:bookmarkStart w:id="13" w:name="_Toc150088319"/>
+      <w:bookmarkStart w:id="13" w:name="_Toc156908723"/>
       <w:r>
         <w:t>Slika 2.9. Main.java – deo 6</w:t>
       </w:r>
@@ -2294,7 +2294,7 @@
       <w:pPr>
         <w:pStyle w:val="Oznakaslike"/>
       </w:pPr>
-      <w:bookmarkStart w:id="14" w:name="_Toc150088320"/>
+      <w:bookmarkStart w:id="14" w:name="_Toc156908724"/>
       <w:r>
         <w:t>Slika 2.10. Main.java – deo 7</w:t>
       </w:r>
@@ -2356,7 +2356,7 @@
       <w:pPr>
         <w:pStyle w:val="Oznakaslike"/>
       </w:pPr>
-      <w:bookmarkStart w:id="15" w:name="_Toc150088321"/>
+      <w:bookmarkStart w:id="15" w:name="_Toc156908725"/>
       <w:r>
         <w:t>Slika 2.11. Main.java – deo 8</w:t>
       </w:r>
@@ -2550,6 +2550,7 @@
     <w:p>
       <w:pPr>
         <w:pStyle w:val="Nabrajanje"/>
+        <w:jc w:val="left"/>
       </w:pPr>
       <w:r>
         <w:rPr>
@@ -2557,6 +2558,13 @@
           <w:bCs/>
         </w:rPr>
         <w:t>public static ArrayList&lt;Razlomak</w:t>
+      </w:r>
+      <w:r>
+        <w:rPr>
+          <w:b/>
+          <w:bCs/>
+        </w:rPr>
+        <w:t>&gt;</w:t>
       </w:r>
       <w:r>
         <w:t xml:space="preserve"> </w:t>
@@ -2855,7 +2863,7 @@
       <w:pPr>
         <w:pStyle w:val="Inivonaslova-Poglavlje"/>
       </w:pPr>
-      <w:bookmarkStart w:id="16" w:name="_Toc150088331"/>
+      <w:bookmarkStart w:id="16" w:name="_Toc156908735"/>
       <w:r>
         <w:lastRenderedPageBreak/>
         <w:t>Testiranje rešenja projektnog zadatka</w:t>
@@ -2901,7 +2909,21 @@
           <w:b/>
           <w:bCs/>
         </w:rPr>
-        <w:t>1:</w:t>
+        <w:t>1</w:t>
+      </w:r>
+      <w:r>
+        <w:rPr>
+          <w:b/>
+          <w:bCs/>
+        </w:rPr>
+        <w:t>(primer sa predavanja)</w:t>
+      </w:r>
+      <w:r>
+        <w:rPr>
+          <w:b/>
+          <w:bCs/>
+        </w:rPr>
+        <w:t>:</w:t>
       </w:r>
     </w:p>
     <w:p>
@@ -2959,7 +2981,7 @@
       <w:pPr>
         <w:pStyle w:val="Oznakaslike"/>
       </w:pPr>
-      <w:bookmarkStart w:id="17" w:name="_Toc150088322"/>
+      <w:bookmarkStart w:id="17" w:name="_Toc156908726"/>
       <w:r>
         <w:t xml:space="preserve">Slika 3.1. Test </w:t>
       </w:r>
@@ -3026,7 +3048,7 @@
       <w:pPr>
         <w:pStyle w:val="Oznakaslike"/>
       </w:pPr>
-      <w:bookmarkStart w:id="18" w:name="_Toc150088323"/>
+      <w:bookmarkStart w:id="18" w:name="_Toc156908727"/>
       <w:r>
         <w:t xml:space="preserve">Slika 3.2. Test </w:t>
       </w:r>
@@ -3082,7 +3104,7 @@
           <w:noProof/>
         </w:rPr>
         <w:drawing>
-          <wp:inline distT="0" distB="0" distL="0" distR="0" wp14:anchorId="20FDFFB0" wp14:editId="322142CD">
+          <wp:inline distT="0" distB="0" distL="0" distR="0" wp14:anchorId="20FDFFB0" wp14:editId="0AE0EEB0">
             <wp:extent cx="6120130" cy="3002915"/>
             <wp:effectExtent l="0" t="0" r="0" b="6985"/>
             <wp:docPr id="1452617851" name="Picture 15"/>
@@ -3128,7 +3150,7 @@
       <w:pPr>
         <w:pStyle w:val="Oznakaslike"/>
       </w:pPr>
-      <w:bookmarkStart w:id="19" w:name="_Toc150088324"/>
+      <w:bookmarkStart w:id="19" w:name="_Toc156908728"/>
       <w:r>
         <w:t>Slika 3.3. Test primer 2 – deo 1</w:t>
       </w:r>
@@ -3189,7 +3211,7 @@
       <w:pPr>
         <w:pStyle w:val="Oznakaslike"/>
       </w:pPr>
-      <w:bookmarkStart w:id="20" w:name="_Toc150088325"/>
+      <w:bookmarkStart w:id="20" w:name="_Toc156908729"/>
       <w:r>
         <w:t>Slika 3.4. Test primer 2 – deo 2</w:t>
       </w:r>
@@ -3230,7 +3252,7 @@
           <w:noProof/>
         </w:rPr>
         <w:drawing>
-          <wp:inline distT="0" distB="0" distL="0" distR="0" wp14:anchorId="152AD76C" wp14:editId="3D81A845">
+          <wp:inline distT="0" distB="0" distL="0" distR="0" wp14:anchorId="152AD76C" wp14:editId="74736B1B">
             <wp:extent cx="5730240" cy="3447776"/>
             <wp:effectExtent l="0" t="0" r="3810" b="635"/>
             <wp:docPr id="1354341477" name="Picture 17"/>
@@ -3276,7 +3298,7 @@
       <w:pPr>
         <w:pStyle w:val="Oznakaslike"/>
       </w:pPr>
-      <w:bookmarkStart w:id="21" w:name="_Toc150088326"/>
+      <w:bookmarkStart w:id="21" w:name="_Toc156908730"/>
       <w:r>
         <w:t>Slika 3.5. Test primer 3 – deo 1</w:t>
       </w:r>
@@ -3296,7 +3318,7 @@
           <w:noProof/>
         </w:rPr>
         <w:drawing>
-          <wp:inline distT="0" distB="0" distL="0" distR="0" wp14:anchorId="1EB3DED6" wp14:editId="03285641">
+          <wp:inline distT="0" distB="0" distL="0" distR="0" wp14:anchorId="1EB3DED6" wp14:editId="5B194B87">
             <wp:extent cx="2829750" cy="3581400"/>
             <wp:effectExtent l="0" t="0" r="8890" b="0"/>
             <wp:docPr id="1428693" name="Picture 18"/>
@@ -3342,7 +3364,7 @@
       <w:pPr>
         <w:pStyle w:val="Oznakaslike"/>
       </w:pPr>
-      <w:bookmarkStart w:id="22" w:name="_Toc150088327"/>
+      <w:bookmarkStart w:id="22" w:name="_Toc156908731"/>
       <w:r>
         <w:t>Slika 3.6. Test primer 3 – deo 2</w:t>
       </w:r>
@@ -3355,8 +3377,8 @@
           <w:lang w:val="sr-Cyrl-CS"/>
         </w:rPr>
       </w:pPr>
-      <w:bookmarkStart w:id="23" w:name="_Toc150088332"/>
-      <w:bookmarkStart w:id="24" w:name="_Toc254342925"/>
+      <w:bookmarkStart w:id="23" w:name="_Toc254342925"/>
+      <w:bookmarkStart w:id="24" w:name="_Toc156908736"/>
       <w:r>
         <w:lastRenderedPageBreak/>
         <w:t>Spisak</w:t>
@@ -3367,7 +3389,7 @@
       <w:r>
         <w:t>slika</w:t>
       </w:r>
-      <w:bookmarkEnd w:id="23"/>
+      <w:bookmarkEnd w:id="24"/>
     </w:p>
     <w:p>
       <w:pPr>
@@ -3394,7 +3416,7 @@
       <w:r>
         <w:fldChar w:fldCharType="separate"/>
       </w:r>
-      <w:hyperlink w:anchor="_Toc150088311" w:history="1">
+      <w:hyperlink w:anchor="_Toc156908715" w:history="1">
         <w:r>
           <w:rPr>
             <w:rStyle w:val="Hyperlink"/>
@@ -3421,7 +3443,7 @@
             <w:noProof/>
             <w:webHidden/>
           </w:rPr>
-          <w:instrText xml:space="preserve"> PAGEREF _Toc150088311 \h </w:instrText>
+          <w:instrText xml:space="preserve"> PAGEREF _Toc156908715 \h </w:instrText>
         </w:r>
         <w:r>
           <w:rPr>
@@ -3468,7 +3490,7 @@
           <w14:ligatures w14:val="standardContextual"/>
         </w:rPr>
       </w:pPr>
-      <w:hyperlink w:anchor="_Toc150088312" w:history="1">
+      <w:hyperlink w:anchor="_Toc156908716" w:history="1">
         <w:r>
           <w:rPr>
             <w:rStyle w:val="Hyperlink"/>
@@ -3495,7 +3517,7 @@
             <w:noProof/>
             <w:webHidden/>
           </w:rPr>
-          <w:instrText xml:space="preserve"> PAGEREF _Toc150088312 \h </w:instrText>
+          <w:instrText xml:space="preserve"> PAGEREF _Toc156908716 \h </w:instrText>
         </w:r>
         <w:r>
           <w:rPr>
@@ -3542,7 +3564,7 @@
           <w14:ligatures w14:val="standardContextual"/>
         </w:rPr>
       </w:pPr>
-      <w:hyperlink w:anchor="_Toc150088313" w:history="1">
+      <w:hyperlink w:anchor="_Toc156908717" w:history="1">
         <w:r>
           <w:rPr>
             <w:rStyle w:val="Hyperlink"/>
@@ -3569,7 +3591,7 @@
             <w:noProof/>
             <w:webHidden/>
           </w:rPr>
-          <w:instrText xml:space="preserve"> PAGEREF _Toc150088313 \h </w:instrText>
+          <w:instrText xml:space="preserve"> PAGEREF _Toc156908717 \h </w:instrText>
         </w:r>
         <w:r>
           <w:rPr>
@@ -3616,7 +3638,7 @@
           <w14:ligatures w14:val="standardContextual"/>
         </w:rPr>
       </w:pPr>
-      <w:hyperlink w:anchor="_Toc150088314" w:history="1">
+      <w:hyperlink w:anchor="_Toc156908718" w:history="1">
         <w:r>
           <w:rPr>
             <w:rStyle w:val="Hyperlink"/>
@@ -3643,7 +3665,7 @@
             <w:noProof/>
             <w:webHidden/>
           </w:rPr>
-          <w:instrText xml:space="preserve"> PAGEREF _Toc150088314 \h </w:instrText>
+          <w:instrText xml:space="preserve"> PAGEREF _Toc156908718 \h </w:instrText>
         </w:r>
         <w:r>
           <w:rPr>
@@ -3690,7 +3712,7 @@
           <w14:ligatures w14:val="standardContextual"/>
         </w:rPr>
       </w:pPr>
-      <w:hyperlink w:anchor="_Toc150088315" w:history="1">
+      <w:hyperlink w:anchor="_Toc156908719" w:history="1">
         <w:r>
           <w:rPr>
             <w:rStyle w:val="Hyperlink"/>
@@ -3717,7 +3739,7 @@
             <w:noProof/>
             <w:webHidden/>
           </w:rPr>
-          <w:instrText xml:space="preserve"> PAGEREF _Toc150088315 \h </w:instrText>
+          <w:instrText xml:space="preserve"> PAGEREF _Toc156908719 \h </w:instrText>
         </w:r>
         <w:r>
           <w:rPr>
@@ -3764,7 +3786,7 @@
           <w14:ligatures w14:val="standardContextual"/>
         </w:rPr>
       </w:pPr>
-      <w:hyperlink w:anchor="_Toc150088316" w:history="1">
+      <w:hyperlink w:anchor="_Toc156908720" w:history="1">
         <w:r>
           <w:rPr>
             <w:rStyle w:val="Hyperlink"/>
@@ -3791,7 +3813,7 @@
             <w:noProof/>
             <w:webHidden/>
           </w:rPr>
-          <w:instrText xml:space="preserve"> PAGEREF _Toc150088316 \h </w:instrText>
+          <w:instrText xml:space="preserve"> PAGEREF _Toc156908720 \h </w:instrText>
         </w:r>
         <w:r>
           <w:rPr>
@@ -3838,7 +3860,7 @@
           <w14:ligatures w14:val="standardContextual"/>
         </w:rPr>
       </w:pPr>
-      <w:hyperlink w:anchor="_Toc150088317" w:history="1">
+      <w:hyperlink w:anchor="_Toc156908721" w:history="1">
         <w:r>
           <w:rPr>
             <w:rStyle w:val="Hyperlink"/>
@@ -3865,7 +3887,7 @@
             <w:noProof/>
             <w:webHidden/>
           </w:rPr>
-          <w:instrText xml:space="preserve"> PAGEREF _Toc150088317 \h </w:instrText>
+          <w:instrText xml:space="preserve"> PAGEREF _Toc156908721 \h </w:instrText>
         </w:r>
         <w:r>
           <w:rPr>
@@ -3912,7 +3934,7 @@
           <w14:ligatures w14:val="standardContextual"/>
         </w:rPr>
       </w:pPr>
-      <w:hyperlink w:anchor="_Toc150088318" w:history="1">
+      <w:hyperlink w:anchor="_Toc156908722" w:history="1">
         <w:r>
           <w:rPr>
             <w:rStyle w:val="Hyperlink"/>
@@ -3939,7 +3961,7 @@
             <w:noProof/>
             <w:webHidden/>
           </w:rPr>
-          <w:instrText xml:space="preserve"> PAGEREF _Toc150088318 \h </w:instrText>
+          <w:instrText xml:space="preserve"> PAGEREF _Toc156908722 \h </w:instrText>
         </w:r>
         <w:r>
           <w:rPr>
@@ -3986,7 +4008,7 @@
           <w14:ligatures w14:val="standardContextual"/>
         </w:rPr>
       </w:pPr>
-      <w:hyperlink w:anchor="_Toc150088319" w:history="1">
+      <w:hyperlink w:anchor="_Toc156908723" w:history="1">
         <w:r>
           <w:rPr>
             <w:rStyle w:val="Hyperlink"/>
@@ -4013,7 +4035,7 @@
             <w:noProof/>
             <w:webHidden/>
           </w:rPr>
-          <w:instrText xml:space="preserve"> PAGEREF _Toc150088319 \h </w:instrText>
+          <w:instrText xml:space="preserve"> PAGEREF _Toc156908723 \h </w:instrText>
         </w:r>
         <w:r>
           <w:rPr>
@@ -4060,7 +4082,7 @@
           <w14:ligatures w14:val="standardContextual"/>
         </w:rPr>
       </w:pPr>
-      <w:hyperlink w:anchor="_Toc150088320" w:history="1">
+      <w:hyperlink w:anchor="_Toc156908724" w:history="1">
         <w:r>
           <w:rPr>
             <w:rStyle w:val="Hyperlink"/>
@@ -4087,7 +4109,7 @@
             <w:noProof/>
             <w:webHidden/>
           </w:rPr>
-          <w:instrText xml:space="preserve"> PAGEREF _Toc150088320 \h </w:instrText>
+          <w:instrText xml:space="preserve"> PAGEREF _Toc156908724 \h </w:instrText>
         </w:r>
         <w:r>
           <w:rPr>
@@ -4134,7 +4156,7 @@
           <w14:ligatures w14:val="standardContextual"/>
         </w:rPr>
       </w:pPr>
-      <w:hyperlink w:anchor="_Toc150088321" w:history="1">
+      <w:hyperlink w:anchor="_Toc156908725" w:history="1">
         <w:r>
           <w:rPr>
             <w:rStyle w:val="Hyperlink"/>
@@ -4161,7 +4183,7 @@
             <w:noProof/>
             <w:webHidden/>
           </w:rPr>
-          <w:instrText xml:space="preserve"> PAGEREF _Toc150088321 \h </w:instrText>
+          <w:instrText xml:space="preserve"> PAGEREF _Toc156908725 \h </w:instrText>
         </w:r>
         <w:r>
           <w:rPr>
@@ -4208,7 +4230,7 @@
           <w14:ligatures w14:val="standardContextual"/>
         </w:rPr>
       </w:pPr>
-      <w:hyperlink w:anchor="_Toc150088322" w:history="1">
+      <w:hyperlink w:anchor="_Toc156908726" w:history="1">
         <w:r>
           <w:rPr>
             <w:rStyle w:val="Hyperlink"/>
@@ -4235,7 +4257,7 @@
             <w:noProof/>
             <w:webHidden/>
           </w:rPr>
-          <w:instrText xml:space="preserve"> PAGEREF _Toc150088322 \h </w:instrText>
+          <w:instrText xml:space="preserve"> PAGEREF _Toc156908726 \h </w:instrText>
         </w:r>
         <w:r>
           <w:rPr>
@@ -4282,7 +4304,7 @@
           <w14:ligatures w14:val="standardContextual"/>
         </w:rPr>
       </w:pPr>
-      <w:hyperlink w:anchor="_Toc150088323" w:history="1">
+      <w:hyperlink w:anchor="_Toc156908727" w:history="1">
         <w:r>
           <w:rPr>
             <w:rStyle w:val="Hyperlink"/>
@@ -4309,7 +4331,7 @@
             <w:noProof/>
             <w:webHidden/>
           </w:rPr>
-          <w:instrText xml:space="preserve"> PAGEREF _Toc150088323 \h </w:instrText>
+          <w:instrText xml:space="preserve"> PAGEREF _Toc156908727 \h </w:instrText>
         </w:r>
         <w:r>
           <w:rPr>
@@ -4356,7 +4378,7 @@
           <w14:ligatures w14:val="standardContextual"/>
         </w:rPr>
       </w:pPr>
-      <w:hyperlink w:anchor="_Toc150088324" w:history="1">
+      <w:hyperlink w:anchor="_Toc156908728" w:history="1">
         <w:r>
           <w:rPr>
             <w:rStyle w:val="Hyperlink"/>
@@ -4383,7 +4405,7 @@
             <w:noProof/>
             <w:webHidden/>
           </w:rPr>
-          <w:instrText xml:space="preserve"> PAGEREF _Toc150088324 \h </w:instrText>
+          <w:instrText xml:space="preserve"> PAGEREF _Toc156908728 \h </w:instrText>
         </w:r>
         <w:r>
           <w:rPr>
@@ -4430,7 +4452,7 @@
           <w14:ligatures w14:val="standardContextual"/>
         </w:rPr>
       </w:pPr>
-      <w:hyperlink w:anchor="_Toc150088325" w:history="1">
+      <w:hyperlink w:anchor="_Toc156908729" w:history="1">
         <w:r>
           <w:rPr>
             <w:rStyle w:val="Hyperlink"/>
@@ -4457,7 +4479,7 @@
             <w:noProof/>
             <w:webHidden/>
           </w:rPr>
-          <w:instrText xml:space="preserve"> PAGEREF _Toc150088325 \h </w:instrText>
+          <w:instrText xml:space="preserve"> PAGEREF _Toc156908729 \h </w:instrText>
         </w:r>
         <w:r>
           <w:rPr>
@@ -4504,7 +4526,7 @@
           <w14:ligatures w14:val="standardContextual"/>
         </w:rPr>
       </w:pPr>
-      <w:hyperlink w:anchor="_Toc150088326" w:history="1">
+      <w:hyperlink w:anchor="_Toc156908730" w:history="1">
         <w:r>
           <w:rPr>
             <w:rStyle w:val="Hyperlink"/>
@@ -4531,7 +4553,7 @@
             <w:noProof/>
             <w:webHidden/>
           </w:rPr>
-          <w:instrText xml:space="preserve"> PAGEREF _Toc150088326 \h </w:instrText>
+          <w:instrText xml:space="preserve"> PAGEREF _Toc156908730 \h </w:instrText>
         </w:r>
         <w:r>
           <w:rPr>
@@ -4578,7 +4600,7 @@
           <w14:ligatures w14:val="standardContextual"/>
         </w:rPr>
       </w:pPr>
-      <w:hyperlink w:anchor="_Toc150088327" w:history="1">
+      <w:hyperlink w:anchor="_Toc156908731" w:history="1">
         <w:r>
           <w:rPr>
             <w:rStyle w:val="Hyperlink"/>
@@ -4605,7 +4627,7 @@
             <w:noProof/>
             <w:webHidden/>
           </w:rPr>
-          <w:instrText xml:space="preserve"> PAGEREF _Toc150088327 \h </w:instrText>
+          <w:instrText xml:space="preserve"> PAGEREF _Toc156908731 \h </w:instrText>
         </w:r>
         <w:r>
           <w:rPr>
@@ -4644,7 +4666,7 @@
         <w:fldChar w:fldCharType="end"/>
       </w:r>
     </w:p>
-    <w:bookmarkEnd w:id="24"/>
+    <w:bookmarkEnd w:id="23"/>
     <w:p>
       <w:pPr>
         <w:pStyle w:val="Oznakaslike"/>
@@ -4672,7 +4694,7 @@
           <w:lang w:val="sr-Latn-RS"/>
         </w:rPr>
       </w:pPr>
-      <w:bookmarkStart w:id="25" w:name="_Toc150088333"/>
+      <w:bookmarkStart w:id="25" w:name="_Toc156908737"/>
       <w:r>
         <w:rPr>
           <w:lang w:val="sr-Latn-RS"/>

</xml_diff>